<commit_message>
Updated resume to 2022
</commit_message>
<xml_diff>
--- a/BRIAN_TRACY_2022_Resume.docx
+++ b/BRIAN_TRACY_2022_Resume.docx
@@ -7,7 +7,7 @@
       <w:pPr>
         <w:spacing w:line="240" w:lineRule="auto"/>
         <w:rPr>
-          <w:rFonts w:ascii="John Paul Gibb" w:eastAsia="Oswald" w:hAnsi="John Paul Gibb" w:cstheme="majorHAnsi"/>
+          <w:rFonts w:asciiTheme="minorHAnsi" w:eastAsia="Oswald" w:hAnsiTheme="minorHAnsi" w:cstheme="majorHAnsi"/>
           <w:b/>
           <w:bCs/>
           <w:sz w:val="72"/>
@@ -16,7 +16,7 @@
       </w:pPr>
       <w:r>
         <w:rPr>
-          <w:rFonts w:ascii="John Paul Gibb" w:eastAsia="Oswald" w:hAnsi="John Paul Gibb" w:cstheme="majorHAnsi"/>
+          <w:rFonts w:asciiTheme="minorHAnsi" w:eastAsia="Oswald" w:hAnsiTheme="minorHAnsi" w:cstheme="majorHAnsi"/>
           <w:b/>
           <w:bCs/>
           <w:sz w:val="72"/>
@@ -39,6 +39,7 @@
     <w:p>
       <w:pPr>
         <w:spacing w:line="240" w:lineRule="auto"/>
+        <w:ind w:right="288"/>
         <w:jc w:val="right"/>
         <w:rPr>
           <w:rFonts w:asciiTheme="majorHAnsi" w:hAnsiTheme="majorHAnsi" w:cstheme="majorHAnsi"/>
@@ -74,6 +75,7 @@
     <w:p>
       <w:pPr>
         <w:spacing w:line="240" w:lineRule="auto"/>
+        <w:ind w:right="288"/>
         <w:jc w:val="right"/>
         <w:rPr>
           <w:rFonts w:asciiTheme="majorHAnsi" w:hAnsiTheme="majorHAnsi" w:cstheme="majorHAnsi"/>
@@ -93,6 +95,7 @@
     <w:p>
       <w:pPr>
         <w:spacing w:line="240" w:lineRule="auto"/>
+        <w:ind w:right="288"/>
         <w:jc w:val="right"/>
         <w:rPr>
           <w:rStyle w:val="Hyperlink"/>
@@ -161,6 +164,8 @@
           <w:rFonts w:asciiTheme="majorHAnsi" w:hAnsiTheme="majorHAnsi" w:cstheme="majorHAnsi"/>
           <w:b/>
           <w:bCs/>
+          <w:i w:val="0"/>
+          <w:iCs w:val="0"/>
           <w:color w:val="0D0D0D" w:themeColor="text1" w:themeTint="F2"/>
           <w:sz w:val="20"/>
           <w:szCs w:val="20"/>
@@ -173,6 +178,8 @@
           <w:rFonts w:asciiTheme="majorHAnsi" w:hAnsiTheme="majorHAnsi" w:cstheme="majorHAnsi"/>
           <w:b/>
           <w:bCs/>
+          <w:i w:val="0"/>
+          <w:iCs w:val="0"/>
           <w:color w:val="0D0D0D" w:themeColor="text1" w:themeTint="F2"/>
           <w:sz w:val="20"/>
           <w:szCs w:val="20"/>
@@ -186,6 +193,8 @@
           <w:rFonts w:asciiTheme="majorHAnsi" w:hAnsiTheme="majorHAnsi" w:cstheme="majorHAnsi"/>
           <w:b/>
           <w:bCs/>
+          <w:i w:val="0"/>
+          <w:iCs w:val="0"/>
           <w:color w:val="0D0D0D" w:themeColor="text1" w:themeTint="F2"/>
           <w:sz w:val="20"/>
           <w:szCs w:val="20"/>
@@ -201,6 +210,8 @@
         <w:rPr>
           <w:rStyle w:val="PlaceholderText"/>
           <w:rFonts w:asciiTheme="majorHAnsi" w:hAnsiTheme="majorHAnsi" w:cstheme="majorHAnsi"/>
+          <w:i w:val="0"/>
+          <w:iCs w:val="0"/>
           <w:color w:val="0D0D0D" w:themeColor="text1" w:themeTint="F2"/>
           <w:sz w:val="20"/>
           <w:szCs w:val="20"/>
@@ -211,6 +222,8 @@
           <w:rPr>
             <w:rStyle w:val="Hyperlink"/>
             <w:rFonts w:asciiTheme="majorHAnsi" w:hAnsiTheme="majorHAnsi" w:cstheme="majorHAnsi"/>
+            <w:i w:val="0"/>
+            <w:iCs w:val="0"/>
             <w:sz w:val="20"/>
             <w:szCs w:val="20"/>
           </w:rPr>
@@ -221,37 +234,12 @@
           <w:rPr>
             <w:rStyle w:val="Hyperlink"/>
             <w:rFonts w:asciiTheme="majorHAnsi" w:hAnsiTheme="majorHAnsi" w:cstheme="majorHAnsi"/>
+            <w:i w:val="0"/>
+            <w:iCs w:val="0"/>
             <w:sz w:val="20"/>
             <w:szCs w:val="20"/>
           </w:rPr>
-          <w:t>B</w:t>
-        </w:r>
-        <w:r>
-          <w:rPr>
-            <w:rStyle w:val="Hyperlink"/>
-            <w:rFonts w:asciiTheme="majorHAnsi" w:hAnsiTheme="majorHAnsi" w:cstheme="majorHAnsi"/>
-            <w:sz w:val="20"/>
-            <w:szCs w:val="20"/>
-          </w:rPr>
-          <w:t>ravo</w:t>
-        </w:r>
-        <w:r>
-          <w:rPr>
-            <w:rStyle w:val="Hyperlink"/>
-            <w:rFonts w:asciiTheme="majorHAnsi" w:hAnsiTheme="majorHAnsi" w:cstheme="majorHAnsi"/>
-            <w:sz w:val="20"/>
-            <w:szCs w:val="20"/>
-          </w:rPr>
-          <w:t>T</w:t>
-        </w:r>
-        <w:r>
-          <w:rPr>
-            <w:rStyle w:val="Hyperlink"/>
-            <w:rFonts w:asciiTheme="majorHAnsi" w:hAnsiTheme="majorHAnsi" w:cstheme="majorHAnsi"/>
-            <w:sz w:val="20"/>
-            <w:szCs w:val="20"/>
-          </w:rPr>
-          <w:t>ango</w:t>
+          <w:t>BravoTango</w:t>
         </w:r>
         <w:proofErr w:type="spellEnd"/>
       </w:hyperlink>
@@ -266,6 +254,8 @@
           <w:rFonts w:asciiTheme="majorHAnsi" w:hAnsiTheme="majorHAnsi" w:cstheme="majorHAnsi"/>
           <w:b/>
           <w:bCs/>
+          <w:i w:val="0"/>
+          <w:iCs w:val="0"/>
           <w:color w:val="0D0D0D" w:themeColor="text1" w:themeTint="F2"/>
           <w:sz w:val="20"/>
           <w:szCs w:val="20"/>
@@ -277,6 +267,8 @@
           <w:rFonts w:asciiTheme="majorHAnsi" w:hAnsiTheme="majorHAnsi" w:cstheme="majorHAnsi"/>
           <w:b/>
           <w:bCs/>
+          <w:i w:val="0"/>
+          <w:iCs w:val="0"/>
           <w:color w:val="0D0D0D" w:themeColor="text1" w:themeTint="F2"/>
           <w:sz w:val="20"/>
           <w:szCs w:val="20"/>
@@ -292,6 +284,8 @@
         <w:rPr>
           <w:rStyle w:val="PlaceholderText"/>
           <w:rFonts w:asciiTheme="majorHAnsi" w:hAnsiTheme="majorHAnsi" w:cstheme="majorHAnsi"/>
+          <w:i w:val="0"/>
+          <w:iCs w:val="0"/>
           <w:color w:val="0D0D0D" w:themeColor="text1" w:themeTint="F2"/>
           <w:sz w:val="20"/>
           <w:szCs w:val="20"/>
@@ -302,6 +296,8 @@
           <w:rPr>
             <w:rStyle w:val="Hyperlink"/>
             <w:rFonts w:asciiTheme="majorHAnsi" w:hAnsiTheme="majorHAnsi" w:cstheme="majorHAnsi"/>
+            <w:i w:val="0"/>
+            <w:iCs w:val="0"/>
             <w:sz w:val="20"/>
             <w:szCs w:val="20"/>
           </w:rPr>
@@ -319,6 +315,8 @@
           <w:rFonts w:asciiTheme="majorHAnsi" w:hAnsiTheme="majorHAnsi" w:cstheme="majorHAnsi"/>
           <w:b/>
           <w:bCs/>
+          <w:i w:val="0"/>
+          <w:iCs w:val="0"/>
           <w:color w:val="0D0D0D" w:themeColor="text1" w:themeTint="F2"/>
           <w:sz w:val="20"/>
           <w:szCs w:val="20"/>
@@ -330,6 +328,8 @@
           <w:rFonts w:asciiTheme="majorHAnsi" w:hAnsiTheme="majorHAnsi" w:cstheme="majorHAnsi"/>
           <w:b/>
           <w:bCs/>
+          <w:i w:val="0"/>
+          <w:iCs w:val="0"/>
           <w:color w:val="0D0D0D" w:themeColor="text1" w:themeTint="F2"/>
           <w:sz w:val="20"/>
           <w:szCs w:val="20"/>
@@ -355,6 +355,8 @@
           <w:rPr>
             <w:rStyle w:val="Hyperlink"/>
             <w:rFonts w:asciiTheme="majorHAnsi" w:hAnsiTheme="majorHAnsi" w:cstheme="majorHAnsi"/>
+            <w:i w:val="0"/>
+            <w:iCs w:val="0"/>
             <w:sz w:val="20"/>
             <w:szCs w:val="20"/>
           </w:rPr>
@@ -365,19 +367,12 @@
           <w:rPr>
             <w:rStyle w:val="Hyperlink"/>
             <w:rFonts w:asciiTheme="majorHAnsi" w:hAnsiTheme="majorHAnsi" w:cstheme="majorHAnsi"/>
+            <w:i w:val="0"/>
+            <w:iCs w:val="0"/>
             <w:sz w:val="20"/>
             <w:szCs w:val="20"/>
           </w:rPr>
-          <w:t>BT</w:t>
-        </w:r>
-        <w:r>
-          <w:rPr>
-            <w:rStyle w:val="Hyperlink"/>
-            <w:rFonts w:asciiTheme="majorHAnsi" w:hAnsiTheme="majorHAnsi" w:cstheme="majorHAnsi"/>
-            <w:sz w:val="20"/>
-            <w:szCs w:val="20"/>
-          </w:rPr>
-          <w:t>graphix</w:t>
+          <w:t>BTgraphix</w:t>
         </w:r>
         <w:proofErr w:type="spellEnd"/>
       </w:hyperlink>
@@ -419,119 +414,157 @@
         <w:jc w:val="center"/>
         <w:rPr>
           <w:rStyle w:val="PlaceholderText"/>
-          <w:rFonts w:ascii="John Paul Gibb" w:hAnsi="John Paul Gibb" w:cstheme="majorHAnsi"/>
+          <w:rFonts w:asciiTheme="minorHAnsi" w:hAnsiTheme="minorHAnsi" w:cstheme="majorHAnsi"/>
           <w:b/>
           <w:bCs/>
           <w:color w:val="0D0D0D" w:themeColor="text1" w:themeTint="F2"/>
-          <w:sz w:val="48"/>
-          <w:szCs w:val="48"/>
+          <w:sz w:val="32"/>
+          <w:szCs w:val="32"/>
         </w:rPr>
       </w:pPr>
       <w:r>
         <w:rPr>
           <w:rStyle w:val="PlaceholderText"/>
-          <w:rFonts w:ascii="John Paul Gibb" w:hAnsi="John Paul Gibb" w:cstheme="majorHAnsi"/>
+          <w:rFonts w:asciiTheme="minorHAnsi" w:hAnsiTheme="minorHAnsi" w:cstheme="majorHAnsi"/>
           <w:b/>
           <w:bCs/>
           <w:color w:val="0D0D0D" w:themeColor="text1" w:themeTint="F2"/>
-          <w:sz w:val="48"/>
-          <w:szCs w:val="48"/>
+          <w:sz w:val="32"/>
+          <w:szCs w:val="32"/>
         </w:rPr>
         <w:t xml:space="preserve">I am a passionate </w:t>
       </w:r>
       <w:r>
         <w:rPr>
           <w:rStyle w:val="PlaceholderText"/>
-          <w:rFonts w:ascii="John Paul Gibb" w:hAnsi="John Paul Gibb" w:cstheme="majorHAnsi"/>
+          <w:rFonts w:asciiTheme="minorHAnsi" w:hAnsiTheme="minorHAnsi" w:cstheme="majorHAnsi"/>
           <w:b/>
           <w:bCs/>
           <w:color w:val="0D0D0D" w:themeColor="text1" w:themeTint="F2"/>
-          <w:sz w:val="48"/>
-          <w:szCs w:val="48"/>
-        </w:rPr>
-        <w:t>Software Developer Engineer</w:t>
+          <w:sz w:val="32"/>
+          <w:szCs w:val="32"/>
+        </w:rPr>
+        <w:t xml:space="preserve">Software </w:t>
       </w:r>
       <w:r>
         <w:rPr>
           <w:rStyle w:val="PlaceholderText"/>
-          <w:rFonts w:ascii="John Paul Gibb" w:hAnsi="John Paul Gibb" w:cstheme="majorHAnsi"/>
+          <w:rFonts w:asciiTheme="minorHAnsi" w:hAnsiTheme="minorHAnsi" w:cstheme="majorHAnsi"/>
           <w:b/>
           <w:bCs/>
           <w:color w:val="0D0D0D" w:themeColor="text1" w:themeTint="F2"/>
-          <w:sz w:val="48"/>
-          <w:szCs w:val="48"/>
-        </w:rPr>
-        <w:t xml:space="preserve">. </w:t>
+          <w:sz w:val="32"/>
+          <w:szCs w:val="32"/>
+        </w:rPr>
+        <w:t xml:space="preserve">Development </w:t>
       </w:r>
       <w:r>
         <w:rPr>
           <w:rStyle w:val="PlaceholderText"/>
-          <w:rFonts w:ascii="John Paul Gibb" w:hAnsi="John Paul Gibb" w:cstheme="majorHAnsi"/>
+          <w:rFonts w:asciiTheme="minorHAnsi" w:hAnsiTheme="minorHAnsi" w:cstheme="majorHAnsi"/>
           <w:b/>
           <w:bCs/>
           <w:color w:val="0D0D0D" w:themeColor="text1" w:themeTint="F2"/>
-          <w:sz w:val="48"/>
-          <w:szCs w:val="48"/>
-        </w:rPr>
-        <w:t xml:space="preserve">I love </w:t>
+          <w:sz w:val="32"/>
+          <w:szCs w:val="32"/>
+        </w:rPr>
+        <w:t>Engineer</w:t>
       </w:r>
       <w:r>
         <w:rPr>
           <w:rStyle w:val="PlaceholderText"/>
-          <w:rFonts w:ascii="John Paul Gibb" w:hAnsi="John Paul Gibb" w:cstheme="majorHAnsi"/>
+          <w:rFonts w:asciiTheme="minorHAnsi" w:hAnsiTheme="minorHAnsi" w:cstheme="majorHAnsi"/>
           <w:b/>
           <w:bCs/>
           <w:color w:val="0D0D0D" w:themeColor="text1" w:themeTint="F2"/>
-          <w:sz w:val="48"/>
-          <w:szCs w:val="48"/>
-        </w:rPr>
-        <w:t xml:space="preserve">learning </w:t>
-      </w:r>
-      <w:r>
+          <w:sz w:val="32"/>
+          <w:szCs w:val="32"/>
+        </w:rPr>
+        <w:t xml:space="preserve">. </w:t>
+      </w:r>
+    </w:p>
+    <w:p>
+      <w:pPr>
+        <w:jc w:val="center"/>
         <w:rPr>
           <w:rStyle w:val="PlaceholderText"/>
-          <w:rFonts w:ascii="John Paul Gibb" w:hAnsi="John Paul Gibb" w:cstheme="majorHAnsi"/>
+          <w:rFonts w:asciiTheme="minorHAnsi" w:hAnsiTheme="minorHAnsi" w:cstheme="majorHAnsi"/>
           <w:b/>
           <w:bCs/>
           <w:color w:val="0D0D0D" w:themeColor="text1" w:themeTint="F2"/>
-          <w:sz w:val="48"/>
-          <w:szCs w:val="48"/>
-        </w:rPr>
-        <w:t>and</w:t>
-      </w:r>
+          <w:sz w:val="32"/>
+          <w:szCs w:val="32"/>
+        </w:rPr>
+      </w:pPr>
       <w:r>
         <w:rPr>
           <w:rStyle w:val="PlaceholderText"/>
-          <w:rFonts w:ascii="John Paul Gibb" w:hAnsi="John Paul Gibb" w:cstheme="majorHAnsi"/>
+          <w:rFonts w:asciiTheme="minorHAnsi" w:hAnsiTheme="minorHAnsi" w:cstheme="majorHAnsi"/>
           <w:b/>
           <w:bCs/>
           <w:color w:val="0D0D0D" w:themeColor="text1" w:themeTint="F2"/>
-          <w:sz w:val="48"/>
-          <w:szCs w:val="48"/>
-        </w:rPr>
-        <w:t xml:space="preserve"> </w:t>
+          <w:sz w:val="32"/>
+          <w:szCs w:val="32"/>
+        </w:rPr>
+        <w:t xml:space="preserve">I love </w:t>
       </w:r>
       <w:r>
         <w:rPr>
           <w:rStyle w:val="PlaceholderText"/>
-          <w:rFonts w:ascii="John Paul Gibb" w:hAnsi="John Paul Gibb" w:cstheme="majorHAnsi"/>
+          <w:rFonts w:asciiTheme="minorHAnsi" w:hAnsiTheme="minorHAnsi" w:cstheme="majorHAnsi"/>
           <w:b/>
           <w:bCs/>
           <w:color w:val="0D0D0D" w:themeColor="text1" w:themeTint="F2"/>
-          <w:sz w:val="48"/>
-          <w:szCs w:val="48"/>
-        </w:rPr>
-        <w:t>creating</w:t>
+          <w:sz w:val="32"/>
+          <w:szCs w:val="32"/>
+        </w:rPr>
+        <w:t xml:space="preserve">learning </w:t>
       </w:r>
       <w:r>
         <w:rPr>
           <w:rStyle w:val="PlaceholderText"/>
-          <w:rFonts w:ascii="John Paul Gibb" w:hAnsi="John Paul Gibb" w:cstheme="majorHAnsi"/>
+          <w:rFonts w:asciiTheme="minorHAnsi" w:hAnsiTheme="minorHAnsi" w:cstheme="majorHAnsi"/>
           <w:b/>
           <w:bCs/>
           <w:color w:val="0D0D0D" w:themeColor="text1" w:themeTint="F2"/>
-          <w:sz w:val="48"/>
-          <w:szCs w:val="48"/>
+          <w:sz w:val="32"/>
+          <w:szCs w:val="32"/>
+        </w:rPr>
+        <w:t>and</w:t>
+      </w:r>
+      <w:r>
+        <w:rPr>
+          <w:rStyle w:val="PlaceholderText"/>
+          <w:rFonts w:asciiTheme="minorHAnsi" w:hAnsiTheme="minorHAnsi" w:cstheme="majorHAnsi"/>
+          <w:b/>
+          <w:bCs/>
+          <w:color w:val="0D0D0D" w:themeColor="text1" w:themeTint="F2"/>
+          <w:sz w:val="32"/>
+          <w:szCs w:val="32"/>
+        </w:rPr>
+        <w:t xml:space="preserve"> </w:t>
+      </w:r>
+      <w:r>
+        <w:rPr>
+          <w:rStyle w:val="PlaceholderText"/>
+          <w:rFonts w:asciiTheme="minorHAnsi" w:hAnsiTheme="minorHAnsi" w:cstheme="majorHAnsi"/>
+          <w:b/>
+          <w:bCs/>
+          <w:color w:val="0D0D0D" w:themeColor="text1" w:themeTint="F2"/>
+          <w:sz w:val="32"/>
+          <w:szCs w:val="32"/>
+        </w:rPr>
+        <w:t>creating</w:t>
+      </w:r>
+      <w:r>
+        <w:rPr>
+          <w:rStyle w:val="PlaceholderText"/>
+          <w:rFonts w:asciiTheme="minorHAnsi" w:hAnsiTheme="minorHAnsi" w:cstheme="majorHAnsi"/>
+          <w:b/>
+          <w:bCs/>
+          <w:color w:val="0D0D0D" w:themeColor="text1" w:themeTint="F2"/>
+          <w:sz w:val="32"/>
+          <w:szCs w:val="32"/>
         </w:rPr>
         <w:t>.</w:t>
       </w:r>
@@ -549,6 +582,17 @@
     </w:p>
     <w:p>
       <w:pPr>
+        <w:rPr>
+          <w:rStyle w:val="PlaceholderText"/>
+          <w:rFonts w:asciiTheme="majorHAnsi" w:hAnsiTheme="majorHAnsi" w:cstheme="majorHAnsi"/>
+          <w:color w:val="0D0D0D" w:themeColor="text1" w:themeTint="F2"/>
+          <w:sz w:val="20"/>
+          <w:szCs w:val="20"/>
+        </w:rPr>
+      </w:pPr>
+    </w:p>
+    <w:p>
+      <w:pPr>
         <w:pStyle w:val="Heading2"/>
         <w:spacing w:before="0" w:after="0" w:line="240" w:lineRule="auto"/>
         <w:rPr>
@@ -623,7 +667,7 @@
           <w:sz w:val="20"/>
           <w:szCs w:val="20"/>
         </w:rPr>
-        <w:t>React, Angular, JavaScript, TypeScript, HTML, CSS, SCS</w:t>
+        <w:t>Experience</w:t>
       </w:r>
       <w:r>
         <w:rPr>
@@ -631,7 +675,129 @@
           <w:sz w:val="20"/>
           <w:szCs w:val="20"/>
         </w:rPr>
-        <w:t>S</w:t>
+        <w:t xml:space="preserve">d with </w:t>
+      </w:r>
+      <w:r>
+        <w:rPr>
+          <w:rFonts w:asciiTheme="majorHAnsi" w:hAnsiTheme="majorHAnsi" w:cstheme="majorHAnsi"/>
+          <w:sz w:val="20"/>
+          <w:szCs w:val="20"/>
+        </w:rPr>
+        <w:t>JavaScript</w:t>
+      </w:r>
+      <w:r>
+        <w:rPr>
+          <w:rFonts w:asciiTheme="majorHAnsi" w:hAnsiTheme="majorHAnsi" w:cstheme="majorHAnsi"/>
+          <w:sz w:val="20"/>
+          <w:szCs w:val="20"/>
+        </w:rPr>
+        <w:t>, TypeScript</w:t>
+      </w:r>
+      <w:r>
+        <w:rPr>
+          <w:rFonts w:asciiTheme="majorHAnsi" w:hAnsiTheme="majorHAnsi" w:cstheme="majorHAnsi"/>
+          <w:sz w:val="20"/>
+          <w:szCs w:val="20"/>
+        </w:rPr>
+        <w:t>, HTML5, CSS3, React</w:t>
+      </w:r>
+      <w:r>
+        <w:rPr>
+          <w:rFonts w:asciiTheme="majorHAnsi" w:hAnsiTheme="majorHAnsi" w:cstheme="majorHAnsi"/>
+          <w:sz w:val="20"/>
+          <w:szCs w:val="20"/>
+        </w:rPr>
+        <w:t>, Angular</w:t>
+      </w:r>
+      <w:r>
+        <w:rPr>
+          <w:rFonts w:asciiTheme="majorHAnsi" w:hAnsiTheme="majorHAnsi" w:cstheme="majorHAnsi"/>
+          <w:sz w:val="20"/>
+          <w:szCs w:val="20"/>
+        </w:rPr>
+        <w:t xml:space="preserve">, </w:t>
+      </w:r>
+      <w:r>
+        <w:rPr>
+          <w:rFonts w:asciiTheme="majorHAnsi" w:hAnsiTheme="majorHAnsi" w:cstheme="majorHAnsi"/>
+          <w:sz w:val="20"/>
+          <w:szCs w:val="20"/>
+        </w:rPr>
+        <w:t xml:space="preserve">Express, </w:t>
+      </w:r>
+      <w:r>
+        <w:rPr>
+          <w:rFonts w:asciiTheme="majorHAnsi" w:hAnsiTheme="majorHAnsi" w:cstheme="majorHAnsi"/>
+          <w:sz w:val="20"/>
+          <w:szCs w:val="20"/>
+        </w:rPr>
+        <w:t xml:space="preserve">MySql2, </w:t>
+      </w:r>
+      <w:r>
+        <w:rPr>
+          <w:rFonts w:asciiTheme="majorHAnsi" w:hAnsiTheme="majorHAnsi" w:cstheme="majorHAnsi"/>
+          <w:sz w:val="20"/>
+          <w:szCs w:val="20"/>
+        </w:rPr>
+        <w:t xml:space="preserve">Workbench, </w:t>
+      </w:r>
+      <w:proofErr w:type="spellStart"/>
+      <w:r>
+        <w:rPr>
+          <w:rFonts w:asciiTheme="majorHAnsi" w:hAnsiTheme="majorHAnsi" w:cstheme="majorHAnsi"/>
+          <w:sz w:val="20"/>
+          <w:szCs w:val="20"/>
+        </w:rPr>
+        <w:t>Sequelize</w:t>
+      </w:r>
+      <w:proofErr w:type="spellEnd"/>
+      <w:r>
+        <w:rPr>
+          <w:rFonts w:asciiTheme="majorHAnsi" w:hAnsiTheme="majorHAnsi" w:cstheme="majorHAnsi"/>
+          <w:sz w:val="20"/>
+          <w:szCs w:val="20"/>
+        </w:rPr>
+        <w:t>, Mongo, Compass</w:t>
+      </w:r>
+      <w:r>
+        <w:rPr>
+          <w:rFonts w:asciiTheme="majorHAnsi" w:hAnsiTheme="majorHAnsi" w:cstheme="majorHAnsi"/>
+          <w:sz w:val="20"/>
+          <w:szCs w:val="20"/>
+        </w:rPr>
+        <w:t xml:space="preserve">, </w:t>
+      </w:r>
+      <w:r>
+        <w:rPr>
+          <w:rFonts w:asciiTheme="majorHAnsi" w:hAnsiTheme="majorHAnsi" w:cstheme="majorHAnsi"/>
+          <w:sz w:val="20"/>
+          <w:szCs w:val="20"/>
+        </w:rPr>
+        <w:t>Node, Git, NPM</w:t>
+      </w:r>
+    </w:p>
+    <w:p/>
+    <w:p>
+      <w:pPr>
+        <w:rPr>
+          <w:rFonts w:asciiTheme="majorHAnsi" w:hAnsiTheme="majorHAnsi" w:cstheme="majorHAnsi"/>
+          <w:b/>
+          <w:bCs/>
+          <w:color w:val="404040" w:themeColor="text1" w:themeTint="BF"/>
+          <w:sz w:val="24"/>
+          <w:szCs w:val="24"/>
+        </w:rPr>
+      </w:pPr>
+      <w:r>
+        <w:rPr>
+          <w:rFonts w:asciiTheme="majorHAnsi" w:hAnsiTheme="majorHAnsi" w:cstheme="majorHAnsi"/>
+          <w:b/>
+          <w:bCs/>
+          <w:color w:val="404040" w:themeColor="text1" w:themeTint="BF"/>
+          <w:sz w:val="24"/>
+          <w:szCs w:val="24"/>
+        </w:rPr>
+        <w:t>Specialties</w:t>
       </w:r>
     </w:p>
     <w:p>
@@ -650,7 +816,7 @@
           <w:sz w:val="20"/>
           <w:szCs w:val="20"/>
         </w:rPr>
-        <w:t xml:space="preserve">Express, </w:t>
+        <w:t>Figma, Adobe XD, Photoshop, Gimp</w:t>
       </w:r>
       <w:r>
         <w:rPr>
@@ -658,7 +824,7 @@
           <w:sz w:val="20"/>
           <w:szCs w:val="20"/>
         </w:rPr>
-        <w:t xml:space="preserve">MySql2, </w:t>
+        <w:t xml:space="preserve">, </w:t>
       </w:r>
       <w:proofErr w:type="spellStart"/>
       <w:r>
@@ -667,156 +833,73 @@
           <w:sz w:val="20"/>
           <w:szCs w:val="20"/>
         </w:rPr>
-        <w:t>Sequelize</w:t>
+        <w:t>BootstrapCSS</w:t>
       </w:r>
       <w:proofErr w:type="spellEnd"/>
-    </w:p>
-    <w:p>
-      <w:pPr>
-        <w:pStyle w:val="Heading2"/>
-        <w:spacing w:before="0" w:after="0" w:line="240" w:lineRule="auto"/>
+      <w:r>
         <w:rPr>
           <w:rFonts w:asciiTheme="majorHAnsi" w:hAnsiTheme="majorHAnsi" w:cstheme="majorHAnsi"/>
           <w:sz w:val="20"/>
           <w:szCs w:val="20"/>
         </w:rPr>
-      </w:pPr>
+        <w:t>, Materialize</w:t>
+      </w:r>
       <w:r>
         <w:rPr>
           <w:rFonts w:asciiTheme="majorHAnsi" w:hAnsiTheme="majorHAnsi" w:cstheme="majorHAnsi"/>
           <w:sz w:val="20"/>
           <w:szCs w:val="20"/>
         </w:rPr>
-        <w:t>Node, Git, NPM</w:t>
-      </w:r>
-    </w:p>
-    <w:p/>
-    <w:p>
-      <w:pPr>
+        <w:t xml:space="preserve">, </w:t>
+      </w:r>
+      <w:r>
         <w:rPr>
           <w:rFonts w:asciiTheme="majorHAnsi" w:hAnsiTheme="majorHAnsi" w:cstheme="majorHAnsi"/>
-          <w:b/>
-          <w:bCs/>
-        </w:rPr>
-      </w:pPr>
+          <w:sz w:val="20"/>
+          <w:szCs w:val="20"/>
+        </w:rPr>
+        <w:t>Agile</w:t>
+      </w:r>
       <w:r>
         <w:rPr>
           <w:rFonts w:asciiTheme="majorHAnsi" w:hAnsiTheme="majorHAnsi" w:cstheme="majorHAnsi"/>
-          <w:b/>
-          <w:bCs/>
-        </w:rPr>
-        <w:t>Specialties</w:t>
-      </w:r>
-    </w:p>
-    <w:p>
-      <w:pPr>
-        <w:pStyle w:val="Heading2"/>
-        <w:spacing w:before="0" w:after="0" w:line="240" w:lineRule="auto"/>
+          <w:sz w:val="20"/>
+          <w:szCs w:val="20"/>
+        </w:rPr>
+        <w:t>, Scrum</w:t>
+      </w:r>
+      <w:r>
         <w:rPr>
           <w:rFonts w:asciiTheme="majorHAnsi" w:hAnsiTheme="majorHAnsi" w:cstheme="majorHAnsi"/>
           <w:sz w:val="20"/>
           <w:szCs w:val="20"/>
         </w:rPr>
-      </w:pPr>
+        <w:t xml:space="preserve"> </w:t>
+      </w:r>
       <w:r>
         <w:rPr>
           <w:rFonts w:asciiTheme="majorHAnsi" w:hAnsiTheme="majorHAnsi" w:cstheme="majorHAnsi"/>
           <w:sz w:val="20"/>
           <w:szCs w:val="20"/>
         </w:rPr>
-        <w:t>Figma, Adobe XD, Photoshop, Gimp</w:t>
-      </w:r>
-    </w:p>
-    <w:p>
-      <w:pPr>
-        <w:pStyle w:val="Heading2"/>
-        <w:spacing w:before="0" w:after="0" w:line="240" w:lineRule="auto"/>
+        <w:t>&amp;</w:t>
+      </w:r>
+      <w:r>
         <w:rPr>
           <w:rFonts w:asciiTheme="majorHAnsi" w:hAnsiTheme="majorHAnsi" w:cstheme="majorHAnsi"/>
           <w:sz w:val="20"/>
           <w:szCs w:val="20"/>
         </w:rPr>
-      </w:pPr>
-      <w:proofErr w:type="spellStart"/>
+        <w:t xml:space="preserve"> DevOps practices</w:t>
+      </w:r>
       <w:r>
         <w:rPr>
           <w:rFonts w:asciiTheme="majorHAnsi" w:hAnsiTheme="majorHAnsi" w:cstheme="majorHAnsi"/>
           <w:sz w:val="20"/>
           <w:szCs w:val="20"/>
         </w:rPr>
-        <w:t>BootstrapCSS</w:t>
-      </w:r>
-      <w:proofErr w:type="spellEnd"/>
-      <w:r>
-        <w:rPr>
-          <w:rFonts w:asciiTheme="majorHAnsi" w:hAnsiTheme="majorHAnsi" w:cstheme="majorHAnsi"/>
-          <w:sz w:val="20"/>
-          <w:szCs w:val="20"/>
-        </w:rPr>
-        <w:t>, Materialize</w:t>
-      </w:r>
-    </w:p>
-    <w:p>
-      <w:pPr>
-        <w:pStyle w:val="Heading2"/>
-        <w:spacing w:before="0" w:after="0" w:line="240" w:lineRule="auto"/>
-        <w:rPr>
-          <w:rFonts w:asciiTheme="majorHAnsi" w:hAnsiTheme="majorHAnsi" w:cstheme="majorHAnsi"/>
-          <w:sz w:val="20"/>
-          <w:szCs w:val="20"/>
-        </w:rPr>
-      </w:pPr>
-      <w:r>
-        <w:rPr>
-          <w:rFonts w:asciiTheme="majorHAnsi" w:hAnsiTheme="majorHAnsi" w:cstheme="majorHAnsi"/>
-          <w:sz w:val="20"/>
-          <w:szCs w:val="20"/>
-        </w:rPr>
-        <w:t>Agile</w:t>
-      </w:r>
-      <w:r>
-        <w:rPr>
-          <w:rFonts w:asciiTheme="majorHAnsi" w:hAnsiTheme="majorHAnsi" w:cstheme="majorHAnsi"/>
-          <w:sz w:val="20"/>
-          <w:szCs w:val="20"/>
-        </w:rPr>
-        <w:t>, Scrum</w:t>
-      </w:r>
-      <w:r>
-        <w:rPr>
-          <w:rFonts w:asciiTheme="majorHAnsi" w:hAnsiTheme="majorHAnsi" w:cstheme="majorHAnsi"/>
-          <w:sz w:val="20"/>
-          <w:szCs w:val="20"/>
-        </w:rPr>
-        <w:t xml:space="preserve"> </w:t>
-      </w:r>
-      <w:r>
-        <w:rPr>
-          <w:rFonts w:asciiTheme="majorHAnsi" w:hAnsiTheme="majorHAnsi" w:cstheme="majorHAnsi"/>
-          <w:sz w:val="20"/>
-          <w:szCs w:val="20"/>
-        </w:rPr>
-        <w:t>&amp;</w:t>
-      </w:r>
-      <w:r>
-        <w:rPr>
-          <w:rFonts w:asciiTheme="majorHAnsi" w:hAnsiTheme="majorHAnsi" w:cstheme="majorHAnsi"/>
-          <w:sz w:val="20"/>
-          <w:szCs w:val="20"/>
-        </w:rPr>
-        <w:t xml:space="preserve"> DevOps practices </w:t>
-      </w:r>
-    </w:p>
-    <w:p>
-      <w:pPr>
-        <w:pStyle w:val="Heading2"/>
-        <w:spacing w:before="0" w:after="0" w:line="240" w:lineRule="auto"/>
-        <w:rPr>
-          <w:rFonts w:asciiTheme="majorHAnsi" w:hAnsiTheme="majorHAnsi" w:cstheme="majorHAnsi"/>
-          <w:sz w:val="20"/>
-          <w:szCs w:val="20"/>
-        </w:rPr>
-      </w:pPr>
+        <w:t xml:space="preserve">, </w:t>
+      </w:r>
       <w:r>
         <w:rPr>
           <w:rFonts w:asciiTheme="majorHAnsi" w:hAnsiTheme="majorHAnsi" w:cstheme="majorHAnsi"/>
@@ -976,25 +1059,70 @@
           <w:sz w:val="20"/>
           <w:szCs w:val="20"/>
         </w:rPr>
-        <w:t xml:space="preserve">Angular </w:t>
-      </w:r>
-      <w:r>
-        <w:rPr>
-          <w:rFonts w:asciiTheme="majorHAnsi" w:eastAsia="Roboto" w:hAnsiTheme="majorHAnsi" w:cstheme="majorHAnsi"/>
-          <w:color w:val="434343"/>
-          <w:sz w:val="20"/>
-          <w:szCs w:val="20"/>
-        </w:rPr>
-        <w:t xml:space="preserve">development for </w:t>
-      </w:r>
-      <w:r>
-        <w:rPr>
-          <w:rFonts w:asciiTheme="majorHAnsi" w:eastAsia="Roboto" w:hAnsiTheme="majorHAnsi" w:cstheme="majorHAnsi"/>
-          <w:color w:val="434343"/>
-          <w:sz w:val="20"/>
-          <w:szCs w:val="20"/>
-        </w:rPr>
-        <w:t>Surface device repairs experience on Microsoft Store for Business</w:t>
+        <w:t xml:space="preserve">Web UI development using </w:t>
+      </w:r>
+      <w:r>
+        <w:rPr>
+          <w:rFonts w:asciiTheme="majorHAnsi" w:eastAsia="Roboto" w:hAnsiTheme="majorHAnsi" w:cstheme="majorHAnsi"/>
+          <w:color w:val="434343"/>
+          <w:sz w:val="20"/>
+          <w:szCs w:val="20"/>
+        </w:rPr>
+        <w:t>Type</w:t>
+      </w:r>
+      <w:r>
+        <w:rPr>
+          <w:rFonts w:asciiTheme="majorHAnsi" w:eastAsia="Roboto" w:hAnsiTheme="majorHAnsi" w:cstheme="majorHAnsi"/>
+          <w:color w:val="434343"/>
+          <w:sz w:val="20"/>
+          <w:szCs w:val="20"/>
+        </w:rPr>
+        <w:t xml:space="preserve">Script, </w:t>
+      </w:r>
+      <w:r>
+        <w:rPr>
+          <w:rFonts w:asciiTheme="majorHAnsi" w:eastAsia="Roboto" w:hAnsiTheme="majorHAnsi" w:cstheme="majorHAnsi"/>
+          <w:color w:val="434343"/>
+          <w:sz w:val="20"/>
+          <w:szCs w:val="20"/>
+        </w:rPr>
+        <w:t>S</w:t>
+      </w:r>
+      <w:r>
+        <w:rPr>
+          <w:rFonts w:asciiTheme="majorHAnsi" w:eastAsia="Roboto" w:hAnsiTheme="majorHAnsi" w:cstheme="majorHAnsi"/>
+          <w:color w:val="434343"/>
+          <w:sz w:val="20"/>
+          <w:szCs w:val="20"/>
+        </w:rPr>
+        <w:t xml:space="preserve">CSS, React </w:t>
+      </w:r>
+      <w:r>
+        <w:rPr>
+          <w:rFonts w:asciiTheme="majorHAnsi" w:eastAsia="Roboto" w:hAnsiTheme="majorHAnsi" w:cstheme="majorHAnsi"/>
+          <w:color w:val="434343"/>
+          <w:sz w:val="20"/>
+          <w:szCs w:val="20"/>
+        </w:rPr>
+        <w:t>and</w:t>
+      </w:r>
+      <w:r>
+        <w:rPr>
+          <w:rFonts w:asciiTheme="majorHAnsi" w:eastAsia="Roboto" w:hAnsiTheme="majorHAnsi" w:cstheme="majorHAnsi"/>
+          <w:color w:val="434343"/>
+          <w:sz w:val="20"/>
+          <w:szCs w:val="20"/>
+        </w:rPr>
+        <w:t xml:space="preserve"> Angular</w:t>
+      </w:r>
+      <w:r>
+        <w:rPr>
+          <w:rFonts w:asciiTheme="majorHAnsi" w:eastAsia="Roboto" w:hAnsiTheme="majorHAnsi" w:cstheme="majorHAnsi"/>
+          <w:color w:val="434343"/>
+          <w:sz w:val="20"/>
+          <w:szCs w:val="20"/>
+        </w:rPr>
+        <w:t xml:space="preserve"> </w:t>
       </w:r>
     </w:p>
     <w:p>
@@ -1024,52 +1152,25 @@
           <w:sz w:val="20"/>
           <w:szCs w:val="20"/>
         </w:rPr>
-        <w:t>React</w:t>
-      </w:r>
-      <w:r>
-        <w:rPr>
-          <w:rFonts w:asciiTheme="majorHAnsi" w:eastAsia="Roboto" w:hAnsiTheme="majorHAnsi" w:cstheme="majorHAnsi"/>
-          <w:color w:val="434343"/>
-          <w:sz w:val="20"/>
-          <w:szCs w:val="20"/>
-        </w:rPr>
-        <w:t xml:space="preserve"> development </w:t>
-      </w:r>
-      <w:r>
-        <w:rPr>
-          <w:rFonts w:asciiTheme="majorHAnsi" w:eastAsia="Roboto" w:hAnsiTheme="majorHAnsi" w:cstheme="majorHAnsi"/>
-          <w:color w:val="434343"/>
-          <w:sz w:val="20"/>
-          <w:szCs w:val="20"/>
-        </w:rPr>
-        <w:t>for</w:t>
-      </w:r>
-      <w:r>
-        <w:rPr>
-          <w:rFonts w:asciiTheme="majorHAnsi" w:eastAsia="Roboto" w:hAnsiTheme="majorHAnsi" w:cstheme="majorHAnsi"/>
-          <w:color w:val="434343"/>
-          <w:sz w:val="20"/>
-          <w:szCs w:val="20"/>
-        </w:rPr>
-        <w:t xml:space="preserve"> Surface device repairs experience on </w:t>
-      </w:r>
-      <w:r>
-        <w:rPr>
-          <w:rFonts w:asciiTheme="majorHAnsi" w:eastAsia="Roboto" w:hAnsiTheme="majorHAnsi" w:cstheme="majorHAnsi"/>
-          <w:color w:val="434343"/>
-          <w:sz w:val="20"/>
-          <w:szCs w:val="20"/>
-        </w:rPr>
-        <w:t>Microsoft</w:t>
-      </w:r>
-      <w:r>
-        <w:rPr>
-          <w:rFonts w:asciiTheme="majorHAnsi" w:eastAsia="Roboto" w:hAnsiTheme="majorHAnsi" w:cstheme="majorHAnsi"/>
-          <w:color w:val="434343"/>
-          <w:sz w:val="20"/>
-          <w:szCs w:val="20"/>
-        </w:rPr>
-        <w:t xml:space="preserve"> Admin Center</w:t>
+        <w:t>Contribute to p</w:t>
+      </w:r>
+      <w:r>
+        <w:rPr>
+          <w:rFonts w:asciiTheme="majorHAnsi" w:eastAsia="Roboto" w:hAnsiTheme="majorHAnsi" w:cstheme="majorHAnsi"/>
+          <w:color w:val="434343"/>
+          <w:sz w:val="20"/>
+          <w:szCs w:val="20"/>
+        </w:rPr>
+        <w:t>air programming and code review</w:t>
+      </w:r>
+      <w:r>
+        <w:rPr>
+          <w:rFonts w:asciiTheme="majorHAnsi" w:eastAsia="Roboto" w:hAnsiTheme="majorHAnsi" w:cstheme="majorHAnsi"/>
+          <w:color w:val="434343"/>
+          <w:sz w:val="20"/>
+          <w:szCs w:val="20"/>
+        </w:rPr>
+        <w:t>s in React &amp; Angular code bases</w:t>
       </w:r>
     </w:p>
     <w:p>
@@ -1173,7 +1274,34 @@
           <w:sz w:val="20"/>
           <w:szCs w:val="20"/>
         </w:rPr>
-        <w:t>Surface device repairs experiences with Figma</w:t>
+        <w:t>“</w:t>
+      </w:r>
+      <w:r>
+        <w:rPr>
+          <w:rFonts w:asciiTheme="majorHAnsi" w:eastAsia="Roboto" w:hAnsiTheme="majorHAnsi" w:cstheme="majorHAnsi"/>
+          <w:color w:val="434343"/>
+          <w:sz w:val="20"/>
+          <w:szCs w:val="20"/>
+        </w:rPr>
+        <w:t>Surface device repairs</w:t>
+      </w:r>
+      <w:r>
+        <w:rPr>
+          <w:rFonts w:asciiTheme="majorHAnsi" w:eastAsia="Roboto" w:hAnsiTheme="majorHAnsi" w:cstheme="majorHAnsi"/>
+          <w:color w:val="434343"/>
+          <w:sz w:val="20"/>
+          <w:szCs w:val="20"/>
+        </w:rPr>
+        <w:t>”</w:t>
+      </w:r>
+      <w:r>
+        <w:rPr>
+          <w:rFonts w:asciiTheme="majorHAnsi" w:eastAsia="Roboto" w:hAnsiTheme="majorHAnsi" w:cstheme="majorHAnsi"/>
+          <w:color w:val="434343"/>
+          <w:sz w:val="20"/>
+          <w:szCs w:val="20"/>
+        </w:rPr>
+        <w:t xml:space="preserve"> experiences with Figma</w:t>
       </w:r>
     </w:p>
     <w:p>
@@ -1221,7 +1349,114 @@
           <w:sz w:val="20"/>
           <w:szCs w:val="20"/>
         </w:rPr>
-        <w:t xml:space="preserve">Angular to React </w:t>
+        <w:t>Angular</w:t>
+      </w:r>
+      <w:r>
+        <w:rPr>
+          <w:rFonts w:asciiTheme="majorHAnsi" w:eastAsia="Roboto" w:hAnsiTheme="majorHAnsi" w:cstheme="majorHAnsi"/>
+          <w:color w:val="434343"/>
+          <w:sz w:val="20"/>
+          <w:szCs w:val="20"/>
+        </w:rPr>
+        <w:t xml:space="preserve"> on </w:t>
+      </w:r>
+      <w:r>
+        <w:rPr>
+          <w:rFonts w:asciiTheme="majorHAnsi" w:eastAsia="Roboto" w:hAnsiTheme="majorHAnsi" w:cstheme="majorHAnsi"/>
+          <w:i/>
+          <w:iCs/>
+          <w:color w:val="434343"/>
+          <w:sz w:val="20"/>
+          <w:szCs w:val="20"/>
+        </w:rPr>
+        <w:t>Microsoft Store for Business</w:t>
+      </w:r>
+      <w:r>
+        <w:rPr>
+          <w:rFonts w:asciiTheme="majorHAnsi" w:eastAsia="Roboto" w:hAnsiTheme="majorHAnsi" w:cstheme="majorHAnsi"/>
+          <w:color w:val="434343"/>
+          <w:sz w:val="20"/>
+          <w:szCs w:val="20"/>
+        </w:rPr>
+        <w:t xml:space="preserve"> </w:t>
+      </w:r>
+      <w:r>
+        <w:rPr>
+          <w:rFonts w:asciiTheme="majorHAnsi" w:eastAsia="Roboto" w:hAnsiTheme="majorHAnsi" w:cstheme="majorHAnsi"/>
+          <w:color w:val="434343"/>
+          <w:sz w:val="20"/>
+          <w:szCs w:val="20"/>
+        </w:rPr>
+        <w:t>to</w:t>
+      </w:r>
+      <w:r>
+        <w:rPr>
+          <w:rFonts w:asciiTheme="majorHAnsi" w:eastAsia="Roboto" w:hAnsiTheme="majorHAnsi" w:cstheme="majorHAnsi"/>
+          <w:color w:val="434343"/>
+          <w:sz w:val="20"/>
+          <w:szCs w:val="20"/>
+        </w:rPr>
+        <w:t xml:space="preserve"> </w:t>
+      </w:r>
+      <w:r>
+        <w:rPr>
+          <w:rFonts w:asciiTheme="majorHAnsi" w:eastAsia="Roboto" w:hAnsiTheme="majorHAnsi" w:cstheme="majorHAnsi"/>
+          <w:color w:val="434343"/>
+          <w:sz w:val="20"/>
+          <w:szCs w:val="20"/>
+        </w:rPr>
+        <w:t>React</w:t>
+      </w:r>
+      <w:r>
+        <w:rPr>
+          <w:rFonts w:asciiTheme="majorHAnsi" w:eastAsia="Roboto" w:hAnsiTheme="majorHAnsi" w:cstheme="majorHAnsi"/>
+          <w:color w:val="434343"/>
+          <w:sz w:val="20"/>
+          <w:szCs w:val="20"/>
+        </w:rPr>
+        <w:t xml:space="preserve"> on</w:t>
+      </w:r>
+      <w:r>
+        <w:rPr>
+          <w:rFonts w:asciiTheme="majorHAnsi" w:eastAsia="Roboto" w:hAnsiTheme="majorHAnsi" w:cstheme="majorHAnsi"/>
+          <w:color w:val="434343"/>
+          <w:sz w:val="20"/>
+          <w:szCs w:val="20"/>
+        </w:rPr>
+        <w:t xml:space="preserve"> </w:t>
+      </w:r>
+      <w:r>
+        <w:rPr>
+          <w:rFonts w:asciiTheme="majorHAnsi" w:eastAsia="Roboto" w:hAnsiTheme="majorHAnsi" w:cstheme="majorHAnsi"/>
+          <w:i/>
+          <w:iCs/>
+          <w:color w:val="434343"/>
+          <w:sz w:val="20"/>
+          <w:szCs w:val="20"/>
+        </w:rPr>
+        <w:t xml:space="preserve">Microsoft Admin </w:t>
+      </w:r>
+      <w:r>
+        <w:rPr>
+          <w:rFonts w:asciiTheme="majorHAnsi" w:eastAsia="Roboto" w:hAnsiTheme="majorHAnsi" w:cstheme="majorHAnsi"/>
+          <w:i/>
+          <w:iCs/>
+          <w:color w:val="434343"/>
+          <w:sz w:val="20"/>
+          <w:szCs w:val="20"/>
+        </w:rPr>
+        <w:t>C</w:t>
+      </w:r>
+      <w:r>
+        <w:rPr>
+          <w:rFonts w:asciiTheme="majorHAnsi" w:eastAsia="Roboto" w:hAnsiTheme="majorHAnsi" w:cstheme="majorHAnsi"/>
+          <w:i/>
+          <w:iCs/>
+          <w:color w:val="434343"/>
+          <w:sz w:val="20"/>
+          <w:szCs w:val="20"/>
+        </w:rPr>
+        <w:t>enter</w:t>
       </w:r>
     </w:p>
     <w:p>
@@ -1711,7 +1946,6 @@
           <w:sz w:val="20"/>
           <w:szCs w:val="20"/>
         </w:rPr>
-        <w:lastRenderedPageBreak/>
         <w:t>Achievements:</w:t>
       </w:r>
     </w:p>

</xml_diff>